<commit_message>
created last test that now works
</commit_message>
<xml_diff>
--- a/API-Dokumentation.docx
+++ b/API-Dokumentation.docx
@@ -9,15 +9,284 @@
       <w:bookmarkStart w:id="0" w:name="_i91hx0a1n8jh" w:colFirst="0" w:colLast="0"/>
       <w:bookmarkEnd w:id="0"/>
       <w:r>
-        <w:t>API-dokumentations</w:t>
+        <w:t>API-dokumentation</w:t>
       </w:r>
     </w:p>
     <w:p>
       <w:pPr>
         <w:pStyle w:val="Rubrik2"/>
+        <w:rPr>
+          <w:lang w:val="en-US"/>
+        </w:rPr>
       </w:pPr>
       <w:bookmarkStart w:id="1" w:name="_bhaizup377c1" w:colFirst="0" w:colLast="0"/>
       <w:bookmarkEnd w:id="1"/>
+      <w:proofErr w:type="spellStart"/>
+      <w:r>
+        <w:rPr>
+          <w:lang w:val="en-US"/>
+        </w:rPr>
+        <w:t>Tillåtna</w:t>
+      </w:r>
+      <w:proofErr w:type="spellEnd"/>
+      <w:r>
+        <w:rPr>
+          <w:lang w:val="en-US"/>
+        </w:rPr>
+        <w:t xml:space="preserve"> </w:t>
+      </w:r>
+      <w:proofErr w:type="spellStart"/>
+      <w:r>
+        <w:rPr>
+          <w:lang w:val="en-US"/>
+        </w:rPr>
+        <w:t>Metoder</w:t>
+      </w:r>
+      <w:proofErr w:type="spellEnd"/>
+    </w:p>
+    <w:p>
+      <w:pPr>
+        <w:rPr>
+          <w:lang w:val="en-US"/>
+        </w:rPr>
+      </w:pPr>
+      <w:r>
+        <w:rPr>
+          <w:lang w:val="en-US"/>
+        </w:rPr>
+        <w:t xml:space="preserve">Om server tar </w:t>
+      </w:r>
+      <w:proofErr w:type="spellStart"/>
+      <w:r>
+        <w:rPr>
+          <w:lang w:val="en-US"/>
+        </w:rPr>
+        <w:t>emot</w:t>
+      </w:r>
+      <w:proofErr w:type="spellEnd"/>
+      <w:r>
+        <w:rPr>
+          <w:lang w:val="en-US"/>
+        </w:rPr>
+        <w:t xml:space="preserve"> </w:t>
+      </w:r>
+      <w:proofErr w:type="spellStart"/>
+      <w:r>
+        <w:rPr>
+          <w:lang w:val="en-US"/>
+        </w:rPr>
+        <w:t>en</w:t>
+      </w:r>
+      <w:proofErr w:type="spellEnd"/>
+      <w:r>
+        <w:rPr>
+          <w:lang w:val="en-US"/>
+        </w:rPr>
+        <w:t xml:space="preserve"> </w:t>
+      </w:r>
+      <w:proofErr w:type="spellStart"/>
+      <w:r>
+        <w:rPr>
+          <w:lang w:val="en-US"/>
+        </w:rPr>
+        <w:t>förfrågan</w:t>
+      </w:r>
+      <w:proofErr w:type="spellEnd"/>
+      <w:r>
+        <w:rPr>
+          <w:lang w:val="en-US"/>
+        </w:rPr>
+        <w:t xml:space="preserve"> vars </w:t>
+      </w:r>
+      <w:proofErr w:type="spellStart"/>
+      <w:r>
+        <w:rPr>
+          <w:lang w:val="en-US"/>
+        </w:rPr>
+        <w:t>metod</w:t>
+      </w:r>
+      <w:proofErr w:type="spellEnd"/>
+      <w:r>
+        <w:rPr>
+          <w:lang w:val="en-US"/>
+        </w:rPr>
+        <w:t xml:space="preserve"> </w:t>
+      </w:r>
+      <w:proofErr w:type="spellStart"/>
+      <w:r>
+        <w:rPr>
+          <w:lang w:val="en-US"/>
+        </w:rPr>
+        <w:t>inte</w:t>
+      </w:r>
+      <w:proofErr w:type="spellEnd"/>
+      <w:r>
+        <w:rPr>
+          <w:lang w:val="en-US"/>
+        </w:rPr>
+        <w:t xml:space="preserve"> </w:t>
+      </w:r>
+      <w:proofErr w:type="spellStart"/>
+      <w:r>
+        <w:rPr>
+          <w:lang w:val="en-US"/>
+        </w:rPr>
+        <w:t>accepteras</w:t>
+      </w:r>
+      <w:proofErr w:type="spellEnd"/>
+      <w:r>
+        <w:rPr>
+          <w:lang w:val="en-US"/>
+        </w:rPr>
+        <w:t xml:space="preserve"> av </w:t>
+      </w:r>
+      <w:proofErr w:type="spellStart"/>
+      <w:r>
+        <w:rPr>
+          <w:lang w:val="en-US"/>
+        </w:rPr>
+        <w:t>endpointen</w:t>
+      </w:r>
+      <w:proofErr w:type="spellEnd"/>
+      <w:r>
+        <w:rPr>
+          <w:lang w:val="en-US"/>
+        </w:rPr>
+        <w:t xml:space="preserve"> </w:t>
+      </w:r>
+      <w:proofErr w:type="spellStart"/>
+      <w:r>
+        <w:rPr>
+          <w:lang w:val="en-US"/>
+        </w:rPr>
+        <w:t>som</w:t>
+      </w:r>
+      <w:proofErr w:type="spellEnd"/>
+      <w:r>
+        <w:rPr>
+          <w:lang w:val="en-US"/>
+        </w:rPr>
+        <w:t xml:space="preserve"> den </w:t>
+      </w:r>
+      <w:proofErr w:type="spellStart"/>
+      <w:r>
+        <w:rPr>
+          <w:lang w:val="en-US"/>
+        </w:rPr>
+        <w:t>är</w:t>
+      </w:r>
+      <w:proofErr w:type="spellEnd"/>
+      <w:r>
+        <w:rPr>
+          <w:lang w:val="en-US"/>
+        </w:rPr>
+        <w:t xml:space="preserve"> </w:t>
+      </w:r>
+      <w:proofErr w:type="spellStart"/>
+      <w:r>
+        <w:rPr>
+          <w:lang w:val="en-US"/>
+        </w:rPr>
+        <w:t>skickad</w:t>
+      </w:r>
+      <w:proofErr w:type="spellEnd"/>
+      <w:r>
+        <w:rPr>
+          <w:lang w:val="en-US"/>
+        </w:rPr>
+        <w:t xml:space="preserve"> till </w:t>
+      </w:r>
+      <w:proofErr w:type="spellStart"/>
+      <w:r>
+        <w:rPr>
+          <w:lang w:val="en-US"/>
+        </w:rPr>
+        <w:t>svarar</w:t>
+      </w:r>
+      <w:proofErr w:type="spellEnd"/>
+      <w:r>
+        <w:rPr>
+          <w:lang w:val="en-US"/>
+        </w:rPr>
+        <w:t xml:space="preserve"> server med status 405</w:t>
+      </w:r>
+    </w:p>
+    <w:p>
+      <w:pPr>
+        <w:rPr>
+          <w:lang w:val="en-US"/>
+        </w:rPr>
+      </w:pPr>
+    </w:p>
+    <w:p>
+      <w:pPr>
+        <w:rPr>
+          <w:lang w:val="sv-SE"/>
+        </w:rPr>
+      </w:pPr>
+      <w:r>
+        <w:rPr>
+          <w:lang w:val="en-US"/>
+        </w:rPr>
+        <w:t xml:space="preserve">Responses: </w:t>
+      </w:r>
+      <w:proofErr w:type="gramStart"/>
+      <w:r>
+        <w:rPr>
+          <w:lang w:val="sv-SE"/>
+        </w:rPr>
+        <w:t xml:space="preserve">{ </w:t>
+      </w:r>
+      <w:proofErr w:type="spellStart"/>
+      <w:r>
+        <w:rPr>
+          <w:lang w:val="sv-SE"/>
+        </w:rPr>
+        <w:t>error</w:t>
+      </w:r>
+      <w:proofErr w:type="spellEnd"/>
+      <w:proofErr w:type="gramEnd"/>
+      <w:r>
+        <w:rPr>
+          <w:lang w:val="sv-SE"/>
+        </w:rPr>
+        <w:t>: "</w:t>
+      </w:r>
+      <w:proofErr w:type="spellStart"/>
+      <w:r>
+        <w:rPr>
+          <w:lang w:val="sv-SE"/>
+        </w:rPr>
+        <w:t>Method</w:t>
+      </w:r>
+      <w:proofErr w:type="spellEnd"/>
+      <w:r>
+        <w:rPr>
+          <w:lang w:val="sv-SE"/>
+        </w:rPr>
+        <w:t xml:space="preserve"> not </w:t>
+      </w:r>
+      <w:proofErr w:type="spellStart"/>
+      <w:r>
+        <w:rPr>
+          <w:lang w:val="sv-SE"/>
+        </w:rPr>
+        <w:t>allowed</w:t>
+      </w:r>
+      <w:proofErr w:type="spellEnd"/>
+      <w:proofErr w:type="gramStart"/>
+      <w:r>
+        <w:rPr>
+          <w:lang w:val="sv-SE"/>
+        </w:rPr>
+        <w:t>" }</w:t>
+      </w:r>
+      <w:proofErr w:type="gramEnd"/>
+    </w:p>
+    <w:p>
+      <w:pPr>
+        <w:pStyle w:val="Rubrik2"/>
+      </w:pPr>
       <w:r>
         <w:br/>
       </w:r>
@@ -25,14 +294,49 @@
       <w:r>
         <w:t>Endpoints</w:t>
       </w:r>
-      <w:proofErr w:type="spellEnd"/>
-    </w:p>
-    <w:p>
-      <w:pPr>
-        <w:pStyle w:val="Rubrik3"/>
-      </w:pPr>
       <w:bookmarkStart w:id="2" w:name="_cx039u8m1khr" w:colFirst="0" w:colLast="0"/>
       <w:bookmarkEnd w:id="2"/>
+      <w:proofErr w:type="spellEnd"/>
+    </w:p>
+    <w:p>
+      <w:r>
+        <w:t>Nedan listas all</w:t>
+      </w:r>
+      <w:r>
+        <w:t>a</w:t>
+      </w:r>
+      <w:r>
+        <w:t xml:space="preserve"> tillåtna </w:t>
+      </w:r>
+      <w:proofErr w:type="spellStart"/>
+      <w:r>
+        <w:t>endpoints</w:t>
+      </w:r>
+      <w:proofErr w:type="spellEnd"/>
+      <w:r>
+        <w:t xml:space="preserve">. Förfrågningar till andra </w:t>
+      </w:r>
+      <w:proofErr w:type="spellStart"/>
+      <w:r>
+        <w:t>endpoints</w:t>
+      </w:r>
+      <w:proofErr w:type="spellEnd"/>
+      <w:r>
+        <w:t xml:space="preserve"> än dessa svarar servern </w:t>
+      </w:r>
+      <w:proofErr w:type="spellStart"/>
+      <w:r>
+        <w:t>emd</w:t>
+      </w:r>
+      <w:proofErr w:type="spellEnd"/>
+      <w:r>
+        <w:t xml:space="preserve"> status 400.</w:t>
+      </w:r>
+    </w:p>
+    <w:p>
+      <w:pPr>
+        <w:pStyle w:val="Rubrik3"/>
+      </w:pPr>
       <w:r>
         <w:br/>
         <w:t>POST /</w:t>
@@ -310,11 +614,19 @@
         </w:rPr>
         <w:br/>
       </w:r>
-      <w:r>
-        <w:rPr>
-          <w:lang w:val="en-US"/>
-        </w:rPr>
-        <w:t xml:space="preserve">{ "error": "Username must be at least 3 characters" </w:t>
+      <w:proofErr w:type="gramStart"/>
+      <w:r>
+        <w:rPr>
+          <w:lang w:val="en-US"/>
+        </w:rPr>
+        <w:t>{ "</w:t>
+      </w:r>
+      <w:proofErr w:type="gramEnd"/>
+      <w:r>
+        <w:rPr>
+          <w:lang w:val="en-US"/>
+        </w:rPr>
+        <w:t xml:space="preserve">error": "Username must be at least 3 characters" </w:t>
       </w:r>
     </w:p>
     <w:p>
@@ -341,9 +653,31 @@
         <w:rPr>
           <w:lang w:val="en-US"/>
         </w:rPr>
+        <w:lastRenderedPageBreak/>
         <w:br/>
-        <w:t>{ "error": "Password must be at least 5 characters and include a number" }</w:t>
-      </w:r>
+      </w:r>
+      <w:proofErr w:type="gramStart"/>
+      <w:r>
+        <w:rPr>
+          <w:lang w:val="en-US"/>
+        </w:rPr>
+        <w:t>{ "</w:t>
+      </w:r>
+      <w:proofErr w:type="gramEnd"/>
+      <w:r>
+        <w:rPr>
+          <w:lang w:val="en-US"/>
+        </w:rPr>
+        <w:t>error": "Password must be at least 5 characters and include a number</w:t>
+      </w:r>
+      <w:proofErr w:type="gramStart"/>
+      <w:r>
+        <w:rPr>
+          <w:lang w:val="en-US"/>
+        </w:rPr>
+        <w:t>" }</w:t>
+      </w:r>
+      <w:proofErr w:type="gramEnd"/>
     </w:p>
     <w:p>
       <w:pPr>
@@ -379,12 +713,28 @@
           <w:lang w:val="en-US"/>
         </w:rPr>
       </w:pPr>
-      <w:r>
-        <w:rPr>
-          <w:lang w:val="en-US"/>
-        </w:rPr>
-        <w:t>{ "error": "Username already exists" }</w:t>
-      </w:r>
+      <w:proofErr w:type="gramStart"/>
+      <w:r>
+        <w:rPr>
+          <w:lang w:val="en-US"/>
+        </w:rPr>
+        <w:t>{ "</w:t>
+      </w:r>
+      <w:proofErr w:type="gramEnd"/>
+      <w:r>
+        <w:rPr>
+          <w:lang w:val="en-US"/>
+        </w:rPr>
+        <w:t>error": "Username already exists</w:t>
+      </w:r>
+      <w:proofErr w:type="gramStart"/>
+      <w:r>
+        <w:rPr>
+          <w:lang w:val="en-US"/>
+        </w:rPr>
+        <w:t>" }</w:t>
+      </w:r>
+      <w:proofErr w:type="gramEnd"/>
     </w:p>
     <w:p>
       <w:pPr>
@@ -420,7 +770,6 @@
         <w:rPr>
           <w:lang w:val="en-GB"/>
         </w:rPr>
-        <w:lastRenderedPageBreak/>
         <w:t>POST /</w:t>
       </w:r>
       <w:proofErr w:type="spellStart"/>
@@ -700,12 +1049,28 @@
           <w:lang w:val="en-US"/>
         </w:rPr>
       </w:pPr>
-      <w:r>
-        <w:rPr>
-          <w:lang w:val="en-US"/>
-        </w:rPr>
-        <w:t>{ "error": "Incorrect password" }</w:t>
-      </w:r>
+      <w:proofErr w:type="gramStart"/>
+      <w:r>
+        <w:rPr>
+          <w:lang w:val="en-US"/>
+        </w:rPr>
+        <w:t>{ "</w:t>
+      </w:r>
+      <w:proofErr w:type="gramEnd"/>
+      <w:r>
+        <w:rPr>
+          <w:lang w:val="en-US"/>
+        </w:rPr>
+        <w:t>error": "Incorrect password</w:t>
+      </w:r>
+      <w:proofErr w:type="gramStart"/>
+      <w:r>
+        <w:rPr>
+          <w:lang w:val="en-US"/>
+        </w:rPr>
+        <w:t>" }</w:t>
+      </w:r>
+      <w:proofErr w:type="gramEnd"/>
     </w:p>
     <w:p>
       <w:pPr>
@@ -740,52 +1105,92 @@
           <w:lang w:val="en-US"/>
         </w:rPr>
       </w:pPr>
-      <w:r>
-        <w:rPr>
-          <w:lang w:val="en-US"/>
-        </w:rPr>
-        <w:t>{ "error": "User does not exist" }</w:t>
-      </w:r>
-    </w:p>
-    <w:p>
-      <w:pPr>
-        <w:rPr>
-          <w:lang w:val="en-US"/>
-        </w:rPr>
-      </w:pPr>
-    </w:p>
-    <w:p>
-      <w:pPr>
-        <w:rPr>
-          <w:lang w:val="en-US"/>
-        </w:rPr>
-      </w:pPr>
-      <w:r>
-        <w:rPr>
-          <w:lang w:val="en-US"/>
-        </w:rPr>
-        <w:t>400 Bad request</w:t>
-      </w:r>
-    </w:p>
-    <w:p>
-      <w:pPr>
-        <w:rPr>
-          <w:lang w:val="en-US"/>
-        </w:rPr>
-      </w:pPr>
-    </w:p>
-    <w:p>
-      <w:pPr>
-        <w:rPr>
-          <w:lang w:val="en-US"/>
-        </w:rPr>
-      </w:pPr>
-      <w:r>
-        <w:rPr>
-          <w:lang w:val="en-US"/>
-        </w:rPr>
-        <w:t>{ "error": "Bad Content-Type" }</w:t>
-      </w:r>
+      <w:proofErr w:type="gramStart"/>
+      <w:r>
+        <w:rPr>
+          <w:lang w:val="en-US"/>
+        </w:rPr>
+        <w:t>{ "</w:t>
+      </w:r>
+      <w:proofErr w:type="gramEnd"/>
+      <w:r>
+        <w:rPr>
+          <w:lang w:val="en-US"/>
+        </w:rPr>
+        <w:t>error": "User does not exist</w:t>
+      </w:r>
+      <w:proofErr w:type="gramStart"/>
+      <w:r>
+        <w:rPr>
+          <w:lang w:val="en-US"/>
+        </w:rPr>
+        <w:t>" }</w:t>
+      </w:r>
+      <w:proofErr w:type="gramEnd"/>
+    </w:p>
+    <w:p>
+      <w:pPr>
+        <w:rPr>
+          <w:lang w:val="en-US"/>
+        </w:rPr>
+      </w:pPr>
+    </w:p>
+    <w:p>
+      <w:pPr>
+        <w:rPr>
+          <w:lang w:val="en-US"/>
+        </w:rPr>
+      </w:pPr>
+      <w:r>
+        <w:rPr>
+          <w:lang w:val="en-US"/>
+        </w:rPr>
+        <w:t xml:space="preserve">400 Bad </w:t>
+      </w:r>
+      <w:proofErr w:type="gramStart"/>
+      <w:r>
+        <w:rPr>
+          <w:lang w:val="en-US"/>
+        </w:rPr>
+        <w:t>request</w:t>
+      </w:r>
+      <w:proofErr w:type="gramEnd"/>
+    </w:p>
+    <w:p>
+      <w:pPr>
+        <w:rPr>
+          <w:lang w:val="en-US"/>
+        </w:rPr>
+      </w:pPr>
+    </w:p>
+    <w:p>
+      <w:pPr>
+        <w:rPr>
+          <w:lang w:val="en-US"/>
+        </w:rPr>
+      </w:pPr>
+      <w:proofErr w:type="gramStart"/>
+      <w:r>
+        <w:rPr>
+          <w:lang w:val="en-US"/>
+        </w:rPr>
+        <w:t>{ "</w:t>
+      </w:r>
+      <w:proofErr w:type="gramEnd"/>
+      <w:r>
+        <w:rPr>
+          <w:lang w:val="en-US"/>
+        </w:rPr>
+        <w:t>error": "Bad Content-Type</w:t>
+      </w:r>
+      <w:proofErr w:type="gramStart"/>
+      <w:r>
+        <w:rPr>
+          <w:lang w:val="en-US"/>
+        </w:rPr>
+        <w:t>" }</w:t>
+      </w:r>
+      <w:proofErr w:type="gramEnd"/>
     </w:p>
     <w:p>
       <w:pPr>
@@ -864,7 +1269,6 @@
       <w:bookmarkStart w:id="4" w:name="_rmvl3zdptdha" w:colFirst="0" w:colLast="0"/>
       <w:bookmarkEnd w:id="4"/>
       <w:r>
-        <w:lastRenderedPageBreak/>
         <w:t>GET /</w:t>
       </w:r>
       <w:proofErr w:type="spellStart"/>
@@ -1051,12 +1455,28 @@
           <w:lang w:val="en-US"/>
         </w:rPr>
       </w:pPr>
-      <w:r>
-        <w:rPr>
-          <w:lang w:val="en-US"/>
-        </w:rPr>
-        <w:t>{ "error": "No logged in user yet" }</w:t>
-      </w:r>
+      <w:proofErr w:type="gramStart"/>
+      <w:r>
+        <w:rPr>
+          <w:lang w:val="en-US"/>
+        </w:rPr>
+        <w:t>{ "</w:t>
+      </w:r>
+      <w:proofErr w:type="gramEnd"/>
+      <w:r>
+        <w:rPr>
+          <w:lang w:val="en-US"/>
+        </w:rPr>
+        <w:t>error": "No logged in user yet</w:t>
+      </w:r>
+      <w:proofErr w:type="gramStart"/>
+      <w:r>
+        <w:rPr>
+          <w:lang w:val="en-US"/>
+        </w:rPr>
+        <w:t>" }</w:t>
+      </w:r>
+      <w:proofErr w:type="gramEnd"/>
     </w:p>
     <w:p>
       <w:pPr>
@@ -1160,8 +1580,16 @@
         <w:rPr>
           <w:lang w:val="en-US"/>
         </w:rPr>
-        <w:t xml:space="preserve">  "user": {</w:t>
-      </w:r>
+        <w:t xml:space="preserve">  "user</w:t>
+      </w:r>
+      <w:proofErr w:type="gramStart"/>
+      <w:r>
+        <w:rPr>
+          <w:lang w:val="en-US"/>
+        </w:rPr>
+        <w:t>": {</w:t>
+      </w:r>
+      <w:proofErr w:type="gramEnd"/>
     </w:p>
     <w:p>
       <w:pPr>
@@ -1309,7 +1737,6 @@
         <w:rPr>
           <w:lang w:val="en-US"/>
         </w:rPr>
-        <w:lastRenderedPageBreak/>
         <w:t>PATCH /updateScore</w:t>
       </w:r>
     </w:p>
@@ -1447,12 +1874,28 @@
           <w:lang w:val="en-US"/>
         </w:rPr>
       </w:pPr>
-      <w:r>
-        <w:rPr>
-          <w:lang w:val="en-US"/>
-        </w:rPr>
-        <w:t>{ "message": "Score updated" }</w:t>
-      </w:r>
+      <w:proofErr w:type="gramStart"/>
+      <w:r>
+        <w:rPr>
+          <w:lang w:val="en-US"/>
+        </w:rPr>
+        <w:t>{ "</w:t>
+      </w:r>
+      <w:proofErr w:type="gramEnd"/>
+      <w:r>
+        <w:rPr>
+          <w:lang w:val="en-US"/>
+        </w:rPr>
+        <w:t>message": "Score updated</w:t>
+      </w:r>
+      <w:proofErr w:type="gramStart"/>
+      <w:r>
+        <w:rPr>
+          <w:lang w:val="en-US"/>
+        </w:rPr>
+        <w:t>" }</w:t>
+      </w:r>
+      <w:proofErr w:type="gramEnd"/>
     </w:p>
     <w:p>
       <w:pPr>
@@ -1487,12 +1930,28 @@
           <w:lang w:val="en-US"/>
         </w:rPr>
       </w:pPr>
-      <w:r>
-        <w:rPr>
-          <w:lang w:val="en-US"/>
-        </w:rPr>
-        <w:t>{ "error": "Bad Content-Type" }</w:t>
-      </w:r>
+      <w:proofErr w:type="gramStart"/>
+      <w:r>
+        <w:rPr>
+          <w:lang w:val="en-US"/>
+        </w:rPr>
+        <w:t>{ "</w:t>
+      </w:r>
+      <w:proofErr w:type="gramEnd"/>
+      <w:r>
+        <w:rPr>
+          <w:lang w:val="en-US"/>
+        </w:rPr>
+        <w:t>error": "Bad Content-Type</w:t>
+      </w:r>
+      <w:proofErr w:type="gramStart"/>
+      <w:r>
+        <w:rPr>
+          <w:lang w:val="en-US"/>
+        </w:rPr>
+        <w:t>" }</w:t>
+      </w:r>
+      <w:proofErr w:type="gramEnd"/>
     </w:p>
     <w:p>
       <w:pPr>
@@ -1728,7 +2187,6 @@
         <w:rPr>
           <w:lang w:val="en-US"/>
         </w:rPr>
-        <w:lastRenderedPageBreak/>
         <w:t>Statisk filserver</w:t>
       </w:r>
     </w:p>
@@ -1823,6 +2281,27 @@
         <w:t>returneras</w:t>
       </w:r>
       <w:proofErr w:type="spellEnd"/>
+    </w:p>
+    <w:p>
+      <w:pPr>
+        <w:rPr>
+          <w:lang w:val="en-GB"/>
+        </w:rPr>
+      </w:pPr>
+    </w:p>
+    <w:p>
+      <w:pPr>
+        <w:rPr>
+          <w:lang w:val="en-GB"/>
+        </w:rPr>
+      </w:pPr>
+    </w:p>
+    <w:p>
+      <w:pPr>
+        <w:rPr>
+          <w:lang w:val="en-US"/>
+        </w:rPr>
+      </w:pPr>
     </w:p>
     <w:p>
       <w:pPr>
@@ -1839,6 +2318,56 @@
     </w:sectPr>
   </w:body>
 </w:document>
+</file>
+
+<file path=word/endnotes.xml><?xml version="1.0" encoding="utf-8"?>
+<w:endnotes xmlns:wpc="http://schemas.microsoft.com/office/word/2010/wordprocessingCanvas" xmlns:cx="http://schemas.microsoft.com/office/drawing/2014/chartex" xmlns:cx1="http://schemas.microsoft.com/office/drawing/2015/9/8/chartex" xmlns:cx2="http://schemas.microsoft.com/office/drawing/2015/10/21/chartex" xmlns:cx3="http://schemas.microsoft.com/office/drawing/2016/5/9/chartex" xmlns:cx4="http://schemas.microsoft.com/office/drawing/2016/5/10/chartex" xmlns:cx5="http://schemas.microsoft.com/office/drawing/2016/5/11/chartex" xmlns:cx6="http://schemas.microsoft.com/office/drawing/2016/5/12/chartex" xmlns:cx7="http://schemas.microsoft.com/office/drawing/2016/5/13/chartex" xmlns:cx8="http://schemas.microsoft.com/office/drawing/2016/5/14/chartex" xmlns:mc="http://schemas.openxmlformats.org/markup-compatibility/2006" xmlns:aink="http://schemas.microsoft.com/office/drawing/2016/ink" xmlns:am3d="http://schemas.microsoft.com/office/drawing/2017/model3d" xmlns:o="urn:schemas-microsoft-com:office:office" xmlns:oel="http://schemas.microsoft.com/office/2019/extlst" xmlns:r="http://schemas.openxmlformats.org/officeDocument/2006/relationships" xmlns:m="http://schemas.openxmlformats.org/officeDocument/2006/math" xmlns:v="urn:schemas-microsoft-com:vml" xmlns:wp14="http://schemas.microsoft.com/office/word/2010/wordprocessingDrawing" xmlns:wp="http://schemas.openxmlformats.org/drawingml/2006/wordprocessingDrawing" xmlns:w10="urn:schemas-microsoft-com:office:word" xmlns:w="http://schemas.openxmlformats.org/wordprocessingml/2006/main" xmlns:w14="http://schemas.microsoft.com/office/word/2010/wordml" xmlns:w15="http://schemas.microsoft.com/office/word/2012/wordml" xmlns:w16cex="http://schemas.microsoft.com/office/word/2018/wordml/cex" xmlns:w16cid="http://schemas.microsoft.com/office/word/2016/wordml/cid" xmlns:w16="http://schemas.microsoft.com/office/word/2018/wordml" xmlns:w16du="http://schemas.microsoft.com/office/word/2023/wordml/word16du" xmlns:w16sdtdh="http://schemas.microsoft.com/office/word/2020/wordml/sdtdatahash" xmlns:w16sdtfl="http://schemas.microsoft.com/office/word/2024/wordml/sdtformatlock" xmlns:w16se="http://schemas.microsoft.com/office/word/2015/wordml/symex" xmlns:wpg="http://schemas.microsoft.com/office/word/2010/wordprocessingGroup" xmlns:wpi="http://schemas.microsoft.com/office/word/2010/wordprocessingInk" xmlns:wne="http://schemas.microsoft.com/office/word/2006/wordml" xmlns:wps="http://schemas.microsoft.com/office/word/2010/wordprocessingShape" mc:Ignorable="w14 w15 w16se w16cid w16 w16cex w16sdtdh w16sdtfl w16du wp14">
+  <w:endnote w:type="separator" w:id="-1">
+    <w:p>
+      <w:pPr>
+        <w:spacing w:line="240" w:lineRule="auto"/>
+      </w:pPr>
+      <w:r>
+        <w:separator/>
+      </w:r>
+    </w:p>
+  </w:endnote>
+  <w:endnote w:type="continuationSeparator" w:id="0">
+    <w:p>
+      <w:pPr>
+        <w:spacing w:line="240" w:lineRule="auto"/>
+      </w:pPr>
+      <w:r>
+        <w:continuationSeparator/>
+      </w:r>
+    </w:p>
+  </w:endnote>
+</w:endnotes>
+</file>
+
+<file path=word/footnotes.xml><?xml version="1.0" encoding="utf-8"?>
+<w:footnotes xmlns:wpc="http://schemas.microsoft.com/office/word/2010/wordprocessingCanvas" xmlns:cx="http://schemas.microsoft.com/office/drawing/2014/chartex" xmlns:cx1="http://schemas.microsoft.com/office/drawing/2015/9/8/chartex" xmlns:cx2="http://schemas.microsoft.com/office/drawing/2015/10/21/chartex" xmlns:cx3="http://schemas.microsoft.com/office/drawing/2016/5/9/chartex" xmlns:cx4="http://schemas.microsoft.com/office/drawing/2016/5/10/chartex" xmlns:cx5="http://schemas.microsoft.com/office/drawing/2016/5/11/chartex" xmlns:cx6="http://schemas.microsoft.com/office/drawing/2016/5/12/chartex" xmlns:cx7="http://schemas.microsoft.com/office/drawing/2016/5/13/chartex" xmlns:cx8="http://schemas.microsoft.com/office/drawing/2016/5/14/chartex" xmlns:mc="http://schemas.openxmlformats.org/markup-compatibility/2006" xmlns:aink="http://schemas.microsoft.com/office/drawing/2016/ink" xmlns:am3d="http://schemas.microsoft.com/office/drawing/2017/model3d" xmlns:o="urn:schemas-microsoft-com:office:office" xmlns:oel="http://schemas.microsoft.com/office/2019/extlst" xmlns:r="http://schemas.openxmlformats.org/officeDocument/2006/relationships" xmlns:m="http://schemas.openxmlformats.org/officeDocument/2006/math" xmlns:v="urn:schemas-microsoft-com:vml" xmlns:wp14="http://schemas.microsoft.com/office/word/2010/wordprocessingDrawing" xmlns:wp="http://schemas.openxmlformats.org/drawingml/2006/wordprocessingDrawing" xmlns:w10="urn:schemas-microsoft-com:office:word" xmlns:w="http://schemas.openxmlformats.org/wordprocessingml/2006/main" xmlns:w14="http://schemas.microsoft.com/office/word/2010/wordml" xmlns:w15="http://schemas.microsoft.com/office/word/2012/wordml" xmlns:w16cex="http://schemas.microsoft.com/office/word/2018/wordml/cex" xmlns:w16cid="http://schemas.microsoft.com/office/word/2016/wordml/cid" xmlns:w16="http://schemas.microsoft.com/office/word/2018/wordml" xmlns:w16du="http://schemas.microsoft.com/office/word/2023/wordml/word16du" xmlns:w16sdtdh="http://schemas.microsoft.com/office/word/2020/wordml/sdtdatahash" xmlns:w16sdtfl="http://schemas.microsoft.com/office/word/2024/wordml/sdtformatlock" xmlns:w16se="http://schemas.microsoft.com/office/word/2015/wordml/symex" xmlns:wpg="http://schemas.microsoft.com/office/word/2010/wordprocessingGroup" xmlns:wpi="http://schemas.microsoft.com/office/word/2010/wordprocessingInk" xmlns:wne="http://schemas.microsoft.com/office/word/2006/wordml" xmlns:wps="http://schemas.microsoft.com/office/word/2010/wordprocessingShape" mc:Ignorable="w14 w15 w16se w16cid w16 w16cex w16sdtdh w16sdtfl w16du wp14">
+  <w:footnote w:type="separator" w:id="-1">
+    <w:p>
+      <w:pPr>
+        <w:spacing w:line="240" w:lineRule="auto"/>
+      </w:pPr>
+      <w:r>
+        <w:separator/>
+      </w:r>
+    </w:p>
+  </w:footnote>
+  <w:footnote w:type="continuationSeparator" w:id="0">
+    <w:p>
+      <w:pPr>
+        <w:spacing w:line="240" w:lineRule="auto"/>
+      </w:pPr>
+      <w:r>
+        <w:continuationSeparator/>
+      </w:r>
+    </w:p>
+  </w:footnote>
+</w:footnotes>
 </file>
 
 <file path=word/styles.xml><?xml version="1.0" encoding="utf-8"?>
@@ -2354,7 +2883,6 @@
   <w:style w:type="character" w:default="1" w:styleId="Standardstycketeckensnitt">
     <w:name w:val="Default Paragraph Font"/>
     <w:uiPriority w:val="1"/>
-    <w:semiHidden/>
     <w:unhideWhenUsed/>
   </w:style>
   <w:style w:type="table" w:default="1" w:styleId="Normaltabell">
@@ -2421,6 +2949,50 @@
       <w:sz w:val="30"/>
       <w:szCs w:val="30"/>
     </w:rPr>
+  </w:style>
+  <w:style w:type="paragraph" w:styleId="Sidhuvud">
+    <w:name w:val="header"/>
+    <w:basedOn w:val="Normal"/>
+    <w:link w:val="SidhuvudChar"/>
+    <w:uiPriority w:val="99"/>
+    <w:unhideWhenUsed/>
+    <w:rsid w:val="00B81E4F"/>
+    <w:pPr>
+      <w:tabs>
+        <w:tab w:val="center" w:pos="4536"/>
+        <w:tab w:val="right" w:pos="9072"/>
+      </w:tabs>
+      <w:spacing w:line="240" w:lineRule="auto"/>
+    </w:pPr>
+  </w:style>
+  <w:style w:type="character" w:customStyle="1" w:styleId="SidhuvudChar">
+    <w:name w:val="Sidhuvud Char"/>
+    <w:basedOn w:val="Standardstycketeckensnitt"/>
+    <w:link w:val="Sidhuvud"/>
+    <w:uiPriority w:val="99"/>
+    <w:rsid w:val="00B81E4F"/>
+  </w:style>
+  <w:style w:type="paragraph" w:styleId="Sidfot">
+    <w:name w:val="footer"/>
+    <w:basedOn w:val="Normal"/>
+    <w:link w:val="SidfotChar"/>
+    <w:uiPriority w:val="99"/>
+    <w:unhideWhenUsed/>
+    <w:rsid w:val="00B81E4F"/>
+    <w:pPr>
+      <w:tabs>
+        <w:tab w:val="center" w:pos="4536"/>
+        <w:tab w:val="right" w:pos="9072"/>
+      </w:tabs>
+      <w:spacing w:line="240" w:lineRule="auto"/>
+    </w:pPr>
+  </w:style>
+  <w:style w:type="character" w:customStyle="1" w:styleId="SidfotChar">
+    <w:name w:val="Sidfot Char"/>
+    <w:basedOn w:val="Standardstycketeckensnitt"/>
+    <w:link w:val="Sidfot"/>
+    <w:uiPriority w:val="99"/>
+    <w:rsid w:val="00B81E4F"/>
   </w:style>
 </w:styles>
 </file>

</xml_diff>